<commit_message>
update tâche à faire
</commit_message>
<xml_diff>
--- a/H2025_Sommatif_DONE.docx
+++ b/H2025_Sommatif_DONE.docx
@@ -397,7 +397,7 @@
           <w:color w:val="auto"/>
           <w:spacing w:val="0"/>
           <w:position w:val="0"/>
-          <w:sz w:val="22"/>
+          <w:sz w:val="24"/>
           <w:shd w:fill="auto" w:val="clear"/>
         </w:rPr>
       </w:pPr>
@@ -437,33 +437,10 @@
           <w:color w:val="auto"/>
           <w:spacing w:val="0"/>
           <w:position w:val="0"/>
-          <w:sz w:val="22"/>
-          <w:shd w:fill="auto" w:val="clear"/>
-        </w:rPr>
-        <w:t xml:space="preserve">Sur </w:t>
-      </w:r>
-      <w:r>
-        <w:rPr>
-          <w:rFonts w:ascii="Times New Roman" w:hAnsi="Times New Roman" w:cs="Times New Roman" w:eastAsia="Times New Roman"/>
-          <w:i/>
-          <w:color w:val="auto"/>
-          <w:spacing w:val="0"/>
-          <w:position w:val="0"/>
-          <w:sz w:val="22"/>
-          <w:shd w:fill="auto" w:val="clear"/>
-        </w:rPr>
-        <w:t xml:space="preserve">Game Over</w:t>
-      </w:r>
-      <w:r>
-        <w:rPr>
-          <w:rFonts w:ascii="Times New Roman" w:hAnsi="Times New Roman" w:cs="Times New Roman" w:eastAsia="Times New Roman"/>
-          <w:color w:val="auto"/>
-          <w:spacing w:val="0"/>
-          <w:position w:val="0"/>
-          <w:sz w:val="22"/>
-          <w:shd w:fill="auto" w:val="clear"/>
-        </w:rPr>
-        <w:t xml:space="preserve">, on doit pouvoir recommencer facilement le jeu.</w:t>
+          <w:sz w:val="24"/>
+          <w:shd w:fill="auto" w:val="clear"/>
+        </w:rPr>
+        <w:t xml:space="preserve">L’objectif du jeu est clair.  (10%)</w:t>
       </w:r>
     </w:p>
     <w:p>
@@ -493,120 +470,7 @@
           <w:sz w:val="24"/>
           <w:shd w:fill="auto" w:val="clear"/>
         </w:rPr>
-        <w:t xml:space="preserve">L’objectif du jeu est clair.  (10%)</w:t>
-      </w:r>
-    </w:p>
-    <w:p>
-      <w:pPr>
-        <w:numPr>
-          <w:ilvl w:val="0"/>
-          <w:numId w:val="6"/>
-        </w:numPr>
-        <w:spacing w:before="0" w:after="0" w:line="360"/>
-        <w:ind w:right="0" w:left="720" w:hanging="360"/>
-        <w:jc w:val="left"/>
-        <w:rPr>
-          <w:rFonts w:ascii="Times New Roman" w:hAnsi="Times New Roman" w:cs="Times New Roman" w:eastAsia="Times New Roman"/>
-          <w:color w:val="auto"/>
-          <w:spacing w:val="0"/>
-          <w:position w:val="0"/>
-          <w:sz w:val="24"/>
-          <w:shd w:fill="auto" w:val="clear"/>
-        </w:rPr>
-      </w:pPr>
-      <w:r>
-        <w:rPr>
-          <w:rFonts w:ascii="Times New Roman" w:hAnsi="Times New Roman" w:cs="Times New Roman" w:eastAsia="Times New Roman"/>
-          <w:color w:val="auto"/>
-          <w:spacing w:val="0"/>
-          <w:position w:val="0"/>
-          <w:sz w:val="24"/>
-          <w:shd w:fill="auto" w:val="clear"/>
-        </w:rPr>
-        <w:t xml:space="preserve">Utilisation des bonnes pratiques de jeu en VR, incluant les contrôles et interactions.  (25%)</w:t>
-      </w:r>
-    </w:p>
-    <w:p>
-      <w:pPr>
-        <w:numPr>
-          <w:ilvl w:val="0"/>
-          <w:numId w:val="6"/>
-        </w:numPr>
-        <w:spacing w:before="0" w:after="0" w:line="360"/>
-        <w:ind w:right="0" w:left="720" w:hanging="360"/>
-        <w:jc w:val="left"/>
-        <w:rPr>
-          <w:rFonts w:ascii="Times New Roman" w:hAnsi="Times New Roman" w:cs="Times New Roman" w:eastAsia="Times New Roman"/>
-          <w:color w:val="auto"/>
-          <w:spacing w:val="0"/>
-          <w:position w:val="0"/>
-          <w:sz w:val="24"/>
-          <w:shd w:fill="auto" w:val="clear"/>
-        </w:rPr>
-      </w:pPr>
-      <w:r>
-        <w:rPr>
-          <w:rFonts w:ascii="Times New Roman" w:hAnsi="Times New Roman" w:cs="Times New Roman" w:eastAsia="Times New Roman"/>
-          <w:color w:val="auto"/>
-          <w:spacing w:val="0"/>
-          <w:position w:val="0"/>
-          <w:sz w:val="24"/>
-          <w:shd w:fill="auto" w:val="clear"/>
-        </w:rPr>
         <w:t xml:space="preserve">Utilisation judicieuse des menus.  (15%)</w:t>
-      </w:r>
-    </w:p>
-    <w:p>
-      <w:pPr>
-        <w:numPr>
-          <w:ilvl w:val="0"/>
-          <w:numId w:val="6"/>
-        </w:numPr>
-        <w:spacing w:before="0" w:after="0" w:line="360"/>
-        <w:ind w:right="0" w:left="720" w:hanging="360"/>
-        <w:jc w:val="left"/>
-        <w:rPr>
-          <w:rFonts w:ascii="Times New Roman" w:hAnsi="Times New Roman" w:cs="Times New Roman" w:eastAsia="Times New Roman"/>
-          <w:color w:val="auto"/>
-          <w:spacing w:val="0"/>
-          <w:position w:val="0"/>
-          <w:sz w:val="24"/>
-          <w:shd w:fill="auto" w:val="clear"/>
-        </w:rPr>
-      </w:pPr>
-      <w:r>
-        <w:rPr>
-          <w:rFonts w:ascii="Times New Roman" w:hAnsi="Times New Roman" w:cs="Times New Roman" w:eastAsia="Times New Roman"/>
-          <w:color w:val="auto"/>
-          <w:spacing w:val="0"/>
-          <w:position w:val="0"/>
-          <w:sz w:val="24"/>
-          <w:shd w:fill="auto" w:val="clear"/>
-        </w:rPr>
-        <w:t xml:space="preserve">Recommencement facile sur </w:t>
-      </w:r>
-      <w:r>
-        <w:rPr>
-          <w:rFonts w:ascii="Times New Roman" w:hAnsi="Times New Roman" w:cs="Times New Roman" w:eastAsia="Times New Roman"/>
-          <w:i/>
-          <w:color w:val="auto"/>
-          <w:spacing w:val="0"/>
-          <w:position w:val="0"/>
-          <w:sz w:val="24"/>
-          <w:shd w:fill="auto" w:val="clear"/>
-        </w:rPr>
-        <w:t xml:space="preserve">Game Over</w:t>
-      </w:r>
-      <w:r>
-        <w:rPr>
-          <w:rFonts w:ascii="Times New Roman" w:hAnsi="Times New Roman" w:cs="Times New Roman" w:eastAsia="Times New Roman"/>
-          <w:color w:val="auto"/>
-          <w:spacing w:val="0"/>
-          <w:position w:val="0"/>
-          <w:sz w:val="24"/>
-          <w:shd w:fill="auto" w:val="clear"/>
-        </w:rPr>
-        <w:t xml:space="preserve">.  (10%) </w:t>
       </w:r>
     </w:p>
     <w:p>

</xml_diff>

<commit_message>
ajout de comment jouer au jeu
</commit_message>
<xml_diff>
--- a/H2025_Sommatif_DONE.docx
+++ b/H2025_Sommatif_DONE.docx
@@ -336,111 +336,6 @@
           <w:shd w:fill="auto" w:val="clear"/>
         </w:rPr>
         <w:t xml:space="preserve">Créer un jeu vidéo en réalité virtuelle sur casque Occulus Quest.  Ce projet devra répondre aux critères suivants :</w:t>
-      </w:r>
-    </w:p>
-    <w:p>
-      <w:pPr>
-        <w:spacing w:before="0" w:after="0" w:line="360"/>
-        <w:ind w:right="0" w:left="0" w:firstLine="0"/>
-        <w:jc w:val="left"/>
-        <w:rPr>
-          <w:rFonts w:ascii="Times New Roman" w:hAnsi="Times New Roman" w:cs="Times New Roman" w:eastAsia="Times New Roman"/>
-          <w:color w:val="auto"/>
-          <w:spacing w:val="0"/>
-          <w:position w:val="0"/>
-          <w:sz w:val="22"/>
-          <w:shd w:fill="auto" w:val="clear"/>
-        </w:rPr>
-      </w:pPr>
-    </w:p>
-    <w:p>
-      <w:pPr>
-        <w:numPr>
-          <w:ilvl w:val="0"/>
-          <w:numId w:val="6"/>
-        </w:numPr>
-        <w:spacing w:before="0" w:after="0" w:line="360"/>
-        <w:ind w:right="0" w:left="720" w:hanging="360"/>
-        <w:jc w:val="left"/>
-        <w:rPr>
-          <w:rFonts w:ascii="Times New Roman" w:hAnsi="Times New Roman" w:cs="Times New Roman" w:eastAsia="Times New Roman"/>
-          <w:color w:val="auto"/>
-          <w:spacing w:val="0"/>
-          <w:position w:val="0"/>
-          <w:sz w:val="22"/>
-          <w:shd w:fill="auto" w:val="clear"/>
-        </w:rPr>
-      </w:pPr>
-      <w:r>
-        <w:rPr>
-          <w:rFonts w:ascii="Times New Roman" w:hAnsi="Times New Roman" w:cs="Times New Roman" w:eastAsia="Times New Roman"/>
-          <w:color w:val="auto"/>
-          <w:spacing w:val="0"/>
-          <w:position w:val="0"/>
-          <w:sz w:val="22"/>
-          <w:shd w:fill="auto" w:val="clear"/>
-        </w:rPr>
-        <w:t xml:space="preserve">Le jeu doit avoir un objectif clair (ex. : obtenir un certain nombre de points, survivre le plus longtemps possible, sortir d’un endroit isolé, etc.). Dans le cas contraire, des instructions doivent pouvoir être consultées en début de partie ou pendant le jeu.</w:t>
-      </w:r>
-    </w:p>
-    <w:p>
-      <w:pPr>
-        <w:numPr>
-          <w:ilvl w:val="0"/>
-          <w:numId w:val="6"/>
-        </w:numPr>
-        <w:spacing w:before="0" w:after="0" w:line="360"/>
-        <w:ind w:right="0" w:left="720" w:hanging="360"/>
-        <w:jc w:val="left"/>
-        <w:rPr>
-          <w:rFonts w:ascii="Times New Roman" w:hAnsi="Times New Roman" w:cs="Times New Roman" w:eastAsia="Times New Roman"/>
-          <w:color w:val="auto"/>
-          <w:spacing w:val="0"/>
-          <w:position w:val="0"/>
-          <w:sz w:val="24"/>
-          <w:shd w:fill="auto" w:val="clear"/>
-        </w:rPr>
-      </w:pPr>
-      <w:r>
-        <w:rPr>
-          <w:rFonts w:ascii="Times New Roman" w:hAnsi="Times New Roman" w:cs="Times New Roman" w:eastAsia="Times New Roman"/>
-          <w:color w:val="auto"/>
-          <w:spacing w:val="0"/>
-          <w:position w:val="0"/>
-          <w:sz w:val="22"/>
-          <w:shd w:fill="auto" w:val="clear"/>
-        </w:rPr>
-        <w:t xml:space="preserve">Les contrôles doivent être facile à comprendre. Sinon, des instructions doivent pouvoir être consultées en début de partie ou pendant le jeu.</w:t>
-      </w:r>
-    </w:p>
-    <w:p>
-      <w:pPr>
-        <w:numPr>
-          <w:ilvl w:val="0"/>
-          <w:numId w:val="6"/>
-        </w:numPr>
-        <w:spacing w:before="0" w:after="0" w:line="360"/>
-        <w:ind w:right="0" w:left="720" w:hanging="360"/>
-        <w:jc w:val="left"/>
-        <w:rPr>
-          <w:rFonts w:ascii="Times New Roman" w:hAnsi="Times New Roman" w:cs="Times New Roman" w:eastAsia="Times New Roman"/>
-          <w:color w:val="auto"/>
-          <w:spacing w:val="0"/>
-          <w:position w:val="0"/>
-          <w:sz w:val="24"/>
-          <w:shd w:fill="auto" w:val="clear"/>
-        </w:rPr>
-      </w:pPr>
-      <w:r>
-        <w:rPr>
-          <w:rFonts w:ascii="Times New Roman" w:hAnsi="Times New Roman" w:cs="Times New Roman" w:eastAsia="Times New Roman"/>
-          <w:color w:val="auto"/>
-          <w:spacing w:val="0"/>
-          <w:position w:val="0"/>
-          <w:sz w:val="24"/>
-          <w:shd w:fill="auto" w:val="clear"/>
-        </w:rPr>
-        <w:t xml:space="preserve">L’objectif du jeu est clair.  (10%)</w:t>
       </w:r>
     </w:p>
     <w:p>

</xml_diff>